<commit_message>
add Diagrams for project 1
</commit_message>
<xml_diff>
--- a/Project Document.docx
+++ b/Project Document.docx
@@ -210,7 +210,29 @@
           <w:sz w:val="22"/>
           <w:szCs w:val="20"/>
         </w:rPr>
-        <w:t>1 Introduction 1</w:t>
+        <w:t>1 Introductio</w:t>
+      </w:r>
+      <w:r>
+        <w:rPr>
+          <w:rFonts w:ascii="Arial" w:hAnsi="Arial" w:cs="Arial"/>
+          <w:b/>
+          <w:bCs/>
+          <w:color w:val="000000"/>
+          <w:sz w:val="22"/>
+          <w:szCs w:val="20"/>
+        </w:rPr>
+        <w:t>n</w:t>
+      </w:r>
+      <w:r>
+        <w:rPr>
+          <w:rFonts w:ascii="Arial" w:hAnsi="Arial" w:cs="Arial"/>
+          <w:b/>
+          <w:bCs/>
+          <w:color w:val="000000"/>
+          <w:sz w:val="22"/>
+          <w:szCs w:val="20"/>
+        </w:rPr>
+        <w:t xml:space="preserve"> 1</w:t>
       </w:r>
       <w:r>
         <w:rPr>
@@ -3100,9 +3122,8 @@
           <w:sz w:val="24"/>
           <w:szCs w:val="24"/>
         </w:rPr>
-        <w:t>3.4.3</w:t>
-      </w:r>
-      <w:proofErr w:type="gramStart"/>
+        <w:t>3.4.3.</w:t>
+      </w:r>
       <w:r>
         <w:rPr>
           <w:rFonts w:ascii="Arial" w:hAnsi="Arial" w:cs="Arial"/>
@@ -3110,7 +3131,7 @@
           <w:sz w:val="24"/>
           <w:szCs w:val="24"/>
         </w:rPr>
-        <w:t>.</w:t>
+        <w:t xml:space="preserve"> </w:t>
       </w:r>
       <w:r>
         <w:rPr>
@@ -3119,17 +3140,7 @@
           <w:sz w:val="24"/>
           <w:szCs w:val="24"/>
         </w:rPr>
-        <w:t>Graph</w:t>
-      </w:r>
-      <w:proofErr w:type="gramEnd"/>
-      <w:r>
-        <w:rPr>
-          <w:rFonts w:ascii="Arial" w:hAnsi="Arial" w:cs="Arial"/>
-          <w:b/>
-          <w:sz w:val="24"/>
-          <w:szCs w:val="24"/>
-        </w:rPr>
-        <w:t xml:space="preserve"> </w:t>
+        <w:t xml:space="preserve">Graph </w:t>
       </w:r>
       <w:r>
         <w:rPr>
@@ -4035,42 +4046,110 @@
         <w:ind w:left="720" w:firstLine="720"/>
         <w:jc w:val="both"/>
         <w:rPr>
+          <w:rFonts w:ascii="Arial" w:hAnsi="Arial" w:cs="Arial"/>
+          <w:b/>
+          <w:sz w:val="24"/>
+          <w:szCs w:val="24"/>
+        </w:rPr>
+      </w:pPr>
+      <w:r>
+        <w:rPr>
+          <w:rFonts w:ascii="Arial" w:hAnsi="Arial" w:cs="Arial"/>
+          <w:b/>
+          <w:sz w:val="24"/>
+          <w:szCs w:val="24"/>
+        </w:rPr>
+        <w:t>3.4.5. Connectivity:</w:t>
+      </w:r>
+    </w:p>
+    <w:p>
+      <w:pPr>
+        <w:pStyle w:val="Body"/>
+        <w:spacing w:line="360" w:lineRule="auto"/>
+        <w:jc w:val="both"/>
+        <w:rPr>
+          <w:rFonts w:ascii="Times New Roman" w:hAnsi="Times New Roman" w:cs="Times New Roman"/>
+          <w:sz w:val="24"/>
+          <w:szCs w:val="24"/>
+        </w:rPr>
+      </w:pPr>
+      <w:r>
+        <w:rPr>
+          <w:rFonts w:ascii="Times New Roman" w:hAnsi="Times New Roman" w:cs="Times New Roman"/>
+          <w:b/>
+          <w:sz w:val="24"/>
+          <w:szCs w:val="24"/>
+        </w:rPr>
+        <w:tab/>
+      </w:r>
+      <w:r>
+        <w:rPr>
+          <w:rFonts w:ascii="Times New Roman" w:hAnsi="Times New Roman" w:cs="Times New Roman"/>
+          <w:sz w:val="24"/>
+          <w:szCs w:val="24"/>
+        </w:rPr>
+        <w:t xml:space="preserve">To check the connectivity of a graph, a common way is trying to traverse the graph. In this program we use Depth- First Search Algorithm to implement that. When then method </w:t>
+      </w:r>
+      <w:proofErr w:type="spellStart"/>
+      <w:proofErr w:type="gramStart"/>
+      <w:r>
+        <w:rPr>
+          <w:rFonts w:ascii="Times New Roman" w:hAnsi="Times New Roman" w:cs="Times New Roman"/>
+          <w:sz w:val="24"/>
+          <w:szCs w:val="24"/>
+        </w:rPr>
+        <w:t>isConnected</w:t>
+      </w:r>
+      <w:proofErr w:type="spellEnd"/>
+      <w:r>
+        <w:rPr>
+          <w:rFonts w:ascii="Times New Roman" w:hAnsi="Times New Roman" w:cs="Times New Roman"/>
+          <w:sz w:val="24"/>
+          <w:szCs w:val="24"/>
+        </w:rPr>
+        <w:t>(</w:t>
+      </w:r>
+      <w:proofErr w:type="gramEnd"/>
+      <w:r>
+        <w:rPr>
+          <w:rFonts w:ascii="Times New Roman" w:hAnsi="Times New Roman" w:cs="Times New Roman"/>
+          <w:sz w:val="24"/>
+          <w:szCs w:val="24"/>
+        </w:rPr>
+        <w:t xml:space="preserve">) is called, a new graph name </w:t>
+      </w:r>
+      <w:proofErr w:type="spellStart"/>
+      <w:r>
+        <w:rPr>
+          <w:rFonts w:ascii="Times New Roman" w:hAnsi="Times New Roman" w:cs="Times New Roman"/>
+          <w:sz w:val="24"/>
+          <w:szCs w:val="24"/>
+        </w:rPr>
+        <w:t>DFSTree</w:t>
+      </w:r>
+      <w:proofErr w:type="spellEnd"/>
+      <w:r>
+        <w:rPr>
+          <w:rFonts w:ascii="Times New Roman" w:hAnsi="Times New Roman" w:cs="Times New Roman"/>
+          <w:sz w:val="24"/>
+          <w:szCs w:val="24"/>
+        </w:rPr>
+        <w:t xml:space="preserve"> will be created through the algorithm from a random node of the undirected graph. If the tree has all the nodes of the given graph or has the same total nodes then the graph is connected.</w:t>
+      </w:r>
+    </w:p>
+    <w:p>
+      <w:pPr>
+        <w:pStyle w:val="Body"/>
+        <w:spacing w:line="360" w:lineRule="auto"/>
+        <w:ind w:firstLine="720"/>
+        <w:jc w:val="both"/>
+        <w:rPr>
           <w:rFonts w:ascii="Arial" w:eastAsia="Times New Roman" w:hAnsi="Arial" w:cs="Arial"/>
           <w:b/>
           <w:sz w:val="24"/>
           <w:szCs w:val="24"/>
         </w:rPr>
       </w:pPr>
-      <w:r>
-        <w:rPr>
-          <w:rFonts w:ascii="Arial" w:hAnsi="Arial" w:cs="Arial"/>
-          <w:b/>
-          <w:sz w:val="24"/>
-          <w:szCs w:val="24"/>
-        </w:rPr>
-        <w:t>3.4.5. Connectivity:</w:t>
-      </w:r>
-    </w:p>
-    <w:p>
-      <w:pPr>
-        <w:pStyle w:val="Body"/>
-        <w:spacing w:line="360" w:lineRule="auto"/>
-        <w:jc w:val="both"/>
-        <w:rPr>
-          <w:rFonts w:ascii="Arial" w:eastAsia="Times New Roman" w:hAnsi="Arial" w:cs="Arial"/>
-          <w:b/>
-          <w:sz w:val="24"/>
-          <w:szCs w:val="24"/>
-        </w:rPr>
-      </w:pPr>
-      <w:r>
-        <w:rPr>
-          <w:rFonts w:ascii="Times New Roman" w:eastAsia="Times New Roman" w:hAnsi="Times New Roman" w:cs="Times New Roman"/>
-          <w:sz w:val="24"/>
-          <w:szCs w:val="24"/>
-        </w:rPr>
-        <w:tab/>
-      </w:r>
       <w:r>
         <w:rPr>
           <w:rFonts w:ascii="Arial" w:hAnsi="Arial" w:cs="Arial"/>
@@ -4143,6 +4222,20 @@
           </wp:inline>
         </w:drawing>
       </w:r>
+    </w:p>
+    <w:p>
+      <w:pPr>
+        <w:pStyle w:val="Body"/>
+        <w:spacing w:line="360" w:lineRule="auto"/>
+        <w:jc w:val="both"/>
+        <w:rPr>
+          <w:rFonts w:ascii="Arial" w:hAnsi="Arial" w:cs="Arial"/>
+          <w:b/>
+          <w:bCs/>
+          <w:sz w:val="28"/>
+          <w:szCs w:val="24"/>
+        </w:rPr>
+      </w:pPr>
     </w:p>
     <w:p>
       <w:pPr>
@@ -6401,11 +6494,49 @@
 
 <file path=word/footer1.xml><?xml version="1.0" encoding="utf-8"?>
 <w:ftr xmlns:wpc="http://schemas.microsoft.com/office/word/2010/wordprocessingCanvas" xmlns:mc="http://schemas.openxmlformats.org/markup-compatibility/2006" xmlns:o="urn:schemas-microsoft-com:office:office" xmlns:r="http://schemas.openxmlformats.org/officeDocument/2006/relationships" xmlns:m="http://schemas.openxmlformats.org/officeDocument/2006/math" xmlns:v="urn:schemas-microsoft-com:vml" xmlns:wp14="http://schemas.microsoft.com/office/word/2010/wordprocessingDrawing" xmlns:wp="http://schemas.openxmlformats.org/drawingml/2006/wordprocessingDrawing" xmlns:w10="urn:schemas-microsoft-com:office:word" xmlns:w="http://schemas.openxmlformats.org/wordprocessingml/2006/main" xmlns:w14="http://schemas.microsoft.com/office/word/2010/wordml" xmlns:w15="http://schemas.microsoft.com/office/word/2012/wordml" xmlns:wpg="http://schemas.microsoft.com/office/word/2010/wordprocessingGroup" xmlns:wpi="http://schemas.microsoft.com/office/word/2010/wordprocessingInk" xmlns:wne="http://schemas.microsoft.com/office/word/2006/wordml" xmlns:wps="http://schemas.microsoft.com/office/word/2010/wordprocessingShape" mc:Ignorable="w14 w15 wp14">
-  <w:p>
-    <w:pPr>
-      <w:pStyle w:val="Footer"/>
-    </w:pPr>
-  </w:p>
+  <w:sdt>
+    <w:sdtPr>
+      <w:id w:val="-313416429"/>
+      <w:docPartObj>
+        <w:docPartGallery w:val="Page Numbers (Bottom of Page)"/>
+        <w:docPartUnique/>
+      </w:docPartObj>
+    </w:sdtPr>
+    <w:sdtEndPr>
+      <w:rPr>
+        <w:noProof/>
+      </w:rPr>
+    </w:sdtEndPr>
+    <w:sdtContent>
+      <w:p>
+        <w:pPr>
+          <w:pStyle w:val="Footer"/>
+          <w:jc w:val="center"/>
+        </w:pPr>
+        <w:r>
+          <w:fldChar w:fldCharType="begin"/>
+        </w:r>
+        <w:r>
+          <w:instrText xml:space="preserve"> PAGE   \* MERGEFORMAT </w:instrText>
+        </w:r>
+        <w:r>
+          <w:fldChar w:fldCharType="separate"/>
+        </w:r>
+        <w:r>
+          <w:rPr>
+            <w:noProof/>
+          </w:rPr>
+          <w:t>9</w:t>
+        </w:r>
+        <w:r>
+          <w:rPr>
+            <w:noProof/>
+          </w:rPr>
+          <w:fldChar w:fldCharType="end"/>
+        </w:r>
+      </w:p>
+    </w:sdtContent>
+  </w:sdt>
   <w:p/>
 </w:ftr>
 </file>
@@ -7460,7 +7591,7 @@
   <w:num w:numId="7">
     <w:abstractNumId w:val="7"/>
     <w:lvlOverride w:ilvl="0">
-      <w:lvl w:ilvl="0" w:tplc="D54E93DE">
+      <w:lvl w:ilvl="0" w:tplc="B052CFB2">
         <w:start w:val="1"/>
         <w:numFmt w:val="bullet"/>
         <w:lvlText w:val="•"/>
@@ -7491,7 +7622,7 @@
       </w:lvl>
     </w:lvlOverride>
     <w:lvlOverride w:ilvl="1">
-      <w:lvl w:ilvl="1" w:tplc="5A84F6BA">
+      <w:lvl w:ilvl="1" w:tplc="8D046C42">
         <w:start w:val="1"/>
         <w:numFmt w:val="bullet"/>
         <w:lvlText w:val="•"/>
@@ -7522,7 +7653,7 @@
       </w:lvl>
     </w:lvlOverride>
     <w:lvlOverride w:ilvl="2">
-      <w:lvl w:ilvl="2" w:tplc="E3DADD70">
+      <w:lvl w:ilvl="2" w:tplc="8820D01E">
         <w:start w:val="1"/>
         <w:numFmt w:val="bullet"/>
         <w:lvlText w:val="•"/>
@@ -7553,7 +7684,7 @@
       </w:lvl>
     </w:lvlOverride>
     <w:lvlOverride w:ilvl="3">
-      <w:lvl w:ilvl="3" w:tplc="C868B1D6">
+      <w:lvl w:ilvl="3" w:tplc="A1B41692">
         <w:start w:val="1"/>
         <w:numFmt w:val="bullet"/>
         <w:lvlText w:val="•"/>
@@ -7584,7 +7715,7 @@
       </w:lvl>
     </w:lvlOverride>
     <w:lvlOverride w:ilvl="4">
-      <w:lvl w:ilvl="4" w:tplc="EDB82C68">
+      <w:lvl w:ilvl="4" w:tplc="5D562942">
         <w:start w:val="1"/>
         <w:numFmt w:val="bullet"/>
         <w:lvlText w:val="•"/>
@@ -7615,7 +7746,7 @@
       </w:lvl>
     </w:lvlOverride>
     <w:lvlOverride w:ilvl="5">
-      <w:lvl w:ilvl="5" w:tplc="1F58CA62">
+      <w:lvl w:ilvl="5" w:tplc="0FF21CE0">
         <w:start w:val="1"/>
         <w:numFmt w:val="bullet"/>
         <w:lvlText w:val="•"/>
@@ -7646,7 +7777,7 @@
       </w:lvl>
     </w:lvlOverride>
     <w:lvlOverride w:ilvl="6">
-      <w:lvl w:ilvl="6" w:tplc="9BC453C0">
+      <w:lvl w:ilvl="6" w:tplc="3F38A0DC">
         <w:start w:val="1"/>
         <w:numFmt w:val="bullet"/>
         <w:lvlText w:val="•"/>
@@ -7677,7 +7808,7 @@
       </w:lvl>
     </w:lvlOverride>
     <w:lvlOverride w:ilvl="7">
-      <w:lvl w:ilvl="7" w:tplc="679AF7A2">
+      <w:lvl w:ilvl="7" w:tplc="94561E1E">
         <w:start w:val="1"/>
         <w:numFmt w:val="bullet"/>
         <w:lvlText w:val="•"/>
@@ -7708,7 +7839,7 @@
       </w:lvl>
     </w:lvlOverride>
     <w:lvlOverride w:ilvl="8">
-      <w:lvl w:ilvl="8" w:tplc="B32AD986">
+      <w:lvl w:ilvl="8" w:tplc="C6F2ACD4">
         <w:start w:val="1"/>
         <w:numFmt w:val="bullet"/>
         <w:lvlText w:val="•"/>

</xml_diff>